<commit_message>
Diagramas e documento de arquitetura finalizados.
</commit_message>
<xml_diff>
--- a/09 . Arquitetura é Projeto/Documento de Arquitetura de Software.docx
+++ b/09 . Arquitetura é Projeto/Documento de Arquitetura de Software.docx
@@ -32,10 +32,7 @@
         <w:fldChar w:fldCharType="separate"/>
       </w:r>
       <w:r>
-        <w:t>Documento</w:t>
-      </w:r>
-      <w:r>
-        <w:t xml:space="preserve"> de Arquitetura de Software</w:t>
+        <w:t>Documento de Arquitetura de Software</w:t>
       </w:r>
       <w:r>
         <w:fldChar w:fldCharType="end"/>
@@ -112,7 +109,7 @@
       <w:pPr>
         <w:pStyle w:val="CabealhodoSumrio"/>
       </w:pPr>
-      <w:bookmarkStart w:id="0" w:name="_Toc490230386"/>
+      <w:bookmarkStart w:id="0" w:name="_Toc490234402"/>
       <w:r>
         <w:rPr>
           <w:color w:val="00000A"/>
@@ -141,7 +138,7 @@
       <w:r>
         <w:fldChar w:fldCharType="separate"/>
       </w:r>
-      <w:hyperlink w:anchor="_Toc490230386" w:history="1">
+      <w:hyperlink w:anchor="_Toc490234402" w:history="1">
         <w:r>
           <w:rPr>
             <w:rStyle w:val="Hyperlink"/>
@@ -168,7 +165,7 @@
             <w:noProof/>
             <w:webHidden/>
           </w:rPr>
-          <w:instrText xml:space="preserve"> PAGEREF _Toc490230386 \h </w:instrText>
+          <w:instrText xml:space="preserve"> PAGEREF _Toc490234402 \h </w:instrText>
         </w:r>
         <w:r>
           <w:rPr>
@@ -210,7 +207,7 @@
           <w:lang w:val="pt-BR" w:eastAsia="pt-BR"/>
         </w:rPr>
       </w:pPr>
-      <w:hyperlink w:anchor="_Toc490230387" w:history="1">
+      <w:hyperlink w:anchor="_Toc490234403" w:history="1">
         <w:r>
           <w:rPr>
             <w:rStyle w:val="Hyperlink"/>
@@ -256,7 +253,7 @@
             <w:noProof/>
             <w:webHidden/>
           </w:rPr>
-          <w:instrText xml:space="preserve"> PAGEREF _Toc490230387 \h </w:instrText>
+          <w:instrText xml:space="preserve"> PAGEREF _Toc490234403 \h </w:instrText>
         </w:r>
         <w:r>
           <w:rPr>
@@ -298,7 +295,7 @@
           <w:lang w:val="pt-BR" w:eastAsia="pt-BR"/>
         </w:rPr>
       </w:pPr>
-      <w:hyperlink w:anchor="_Toc490230388" w:history="1">
+      <w:hyperlink w:anchor="_Toc490234404" w:history="1">
         <w:r>
           <w:rPr>
             <w:rStyle w:val="Hyperlink"/>
@@ -344,7 +341,7 @@
             <w:noProof/>
             <w:webHidden/>
           </w:rPr>
-          <w:instrText xml:space="preserve"> PAGEREF _Toc490230388 \h </w:instrText>
+          <w:instrText xml:space="preserve"> PAGEREF _Toc490234404 \h </w:instrText>
         </w:r>
         <w:r>
           <w:rPr>
@@ -386,7 +383,7 @@
           <w:lang w:val="pt-BR" w:eastAsia="pt-BR"/>
         </w:rPr>
       </w:pPr>
-      <w:hyperlink w:anchor="_Toc490230389" w:history="1">
+      <w:hyperlink w:anchor="_Toc490234405" w:history="1">
         <w:r>
           <w:rPr>
             <w:rStyle w:val="Hyperlink"/>
@@ -432,7 +429,7 @@
             <w:noProof/>
             <w:webHidden/>
           </w:rPr>
-          <w:instrText xml:space="preserve"> PAGEREF _Toc490230389 \h </w:instrText>
+          <w:instrText xml:space="preserve"> PAGEREF _Toc490234405 \h </w:instrText>
         </w:r>
         <w:r>
           <w:rPr>
@@ -474,7 +471,7 @@
           <w:lang w:val="pt-BR" w:eastAsia="pt-BR"/>
         </w:rPr>
       </w:pPr>
-      <w:hyperlink w:anchor="_Toc490230390" w:history="1">
+      <w:hyperlink w:anchor="_Toc490234406" w:history="1">
         <w:r>
           <w:rPr>
             <w:rStyle w:val="Hyperlink"/>
@@ -519,7 +516,7 @@
             <w:noProof/>
             <w:webHidden/>
           </w:rPr>
-          <w:instrText xml:space="preserve"> PAGEREF _Toc490230390 \h </w:instrText>
+          <w:instrText xml:space="preserve"> PAGEREF _Toc490234406 \h </w:instrText>
         </w:r>
         <w:r>
           <w:rPr>
@@ -561,7 +558,7 @@
           <w:lang w:val="pt-BR" w:eastAsia="pt-BR"/>
         </w:rPr>
       </w:pPr>
-      <w:hyperlink w:anchor="_Toc490230391" w:history="1">
+      <w:hyperlink w:anchor="_Toc490234407" w:history="1">
         <w:r>
           <w:rPr>
             <w:rStyle w:val="Hyperlink"/>
@@ -607,7 +604,7 @@
             <w:noProof/>
             <w:webHidden/>
           </w:rPr>
-          <w:instrText xml:space="preserve"> PAGEREF _Toc490230391 \h </w:instrText>
+          <w:instrText xml:space="preserve"> PAGEREF _Toc490234407 \h </w:instrText>
         </w:r>
         <w:r>
           <w:rPr>
@@ -649,7 +646,7 @@
           <w:lang w:val="pt-BR" w:eastAsia="pt-BR"/>
         </w:rPr>
       </w:pPr>
-      <w:hyperlink w:anchor="_Toc490230392" w:history="1">
+      <w:hyperlink w:anchor="_Toc490234408" w:history="1">
         <w:r>
           <w:rPr>
             <w:rStyle w:val="Hyperlink"/>
@@ -695,7 +692,7 @@
             <w:noProof/>
             <w:webHidden/>
           </w:rPr>
-          <w:instrText xml:space="preserve"> PAGEREF _Toc490230392 \h </w:instrText>
+          <w:instrText xml:space="preserve"> PAGEREF _Toc490234408 \h </w:instrText>
         </w:r>
         <w:r>
           <w:rPr>
@@ -737,7 +734,7 @@
           <w:lang w:val="pt-BR" w:eastAsia="pt-BR"/>
         </w:rPr>
       </w:pPr>
-      <w:hyperlink w:anchor="_Toc490230393" w:history="1">
+      <w:hyperlink w:anchor="_Toc490234409" w:history="1">
         <w:r>
           <w:rPr>
             <w:rStyle w:val="Hyperlink"/>
@@ -783,7 +780,7 @@
             <w:noProof/>
             <w:webHidden/>
           </w:rPr>
-          <w:instrText xml:space="preserve"> PAGEREF _Toc490230393 \h </w:instrText>
+          <w:instrText xml:space="preserve"> PAGEREF _Toc490234409 \h </w:instrText>
         </w:r>
         <w:r>
           <w:rPr>
@@ -825,7 +822,7 @@
           <w:lang w:val="pt-BR" w:eastAsia="pt-BR"/>
         </w:rPr>
       </w:pPr>
-      <w:hyperlink w:anchor="_Toc490230394" w:history="1">
+      <w:hyperlink w:anchor="_Toc490234410" w:history="1">
         <w:r>
           <w:rPr>
             <w:rStyle w:val="Hyperlink"/>
@@ -871,7 +868,7 @@
             <w:noProof/>
             <w:webHidden/>
           </w:rPr>
-          <w:instrText xml:space="preserve"> PAGEREF _Toc490230394 \h </w:instrText>
+          <w:instrText xml:space="preserve"> PAGEREF _Toc490234410 \h </w:instrText>
         </w:r>
         <w:r>
           <w:rPr>
@@ -913,7 +910,7 @@
           <w:lang w:val="pt-BR" w:eastAsia="pt-BR"/>
         </w:rPr>
       </w:pPr>
-      <w:hyperlink w:anchor="_Toc490230395" w:history="1">
+      <w:hyperlink w:anchor="_Toc490234411" w:history="1">
         <w:r>
           <w:rPr>
             <w:rStyle w:val="Hyperlink"/>
@@ -959,7 +956,7 @@
             <w:noProof/>
             <w:webHidden/>
           </w:rPr>
-          <w:instrText xml:space="preserve"> PAGEREF _Toc490230395 \h </w:instrText>
+          <w:instrText xml:space="preserve"> PAGEREF _Toc490234411 \h </w:instrText>
         </w:r>
         <w:r>
           <w:rPr>
@@ -1001,7 +998,7 @@
           <w:lang w:val="pt-BR" w:eastAsia="pt-BR"/>
         </w:rPr>
       </w:pPr>
-      <w:hyperlink w:anchor="_Toc490230396" w:history="1">
+      <w:hyperlink w:anchor="_Toc490234412" w:history="1">
         <w:r>
           <w:rPr>
             <w:rStyle w:val="Hyperlink"/>
@@ -1047,7 +1044,7 @@
             <w:noProof/>
             <w:webHidden/>
           </w:rPr>
-          <w:instrText xml:space="preserve"> PAGEREF _Toc490230396 \h </w:instrText>
+          <w:instrText xml:space="preserve"> PAGEREF _Toc490234412 \h </w:instrText>
         </w:r>
         <w:r>
           <w:rPr>
@@ -1089,7 +1086,7 @@
           <w:lang w:val="pt-BR" w:eastAsia="pt-BR"/>
         </w:rPr>
       </w:pPr>
-      <w:hyperlink w:anchor="_Toc490230397" w:history="1">
+      <w:hyperlink w:anchor="_Toc490234413" w:history="1">
         <w:r>
           <w:rPr>
             <w:rStyle w:val="Hyperlink"/>
@@ -1135,7 +1132,7 @@
             <w:noProof/>
             <w:webHidden/>
           </w:rPr>
-          <w:instrText xml:space="preserve"> PAGEREF _Toc490230397 \h </w:instrText>
+          <w:instrText xml:space="preserve"> PAGEREF _Toc490234413 \h </w:instrText>
         </w:r>
         <w:r>
           <w:rPr>
@@ -1155,7 +1152,7 @@
             <w:noProof/>
             <w:webHidden/>
           </w:rPr>
-          <w:t>6</w:t>
+          <w:t>7</w:t>
         </w:r>
         <w:r>
           <w:rPr>
@@ -1177,7 +1174,7 @@
           <w:lang w:val="pt-BR" w:eastAsia="pt-BR"/>
         </w:rPr>
       </w:pPr>
-      <w:hyperlink w:anchor="_Toc490230398" w:history="1">
+      <w:hyperlink w:anchor="_Toc490234414" w:history="1">
         <w:r>
           <w:rPr>
             <w:rStyle w:val="Hyperlink"/>
@@ -1223,7 +1220,7 @@
             <w:noProof/>
             <w:webHidden/>
           </w:rPr>
-          <w:instrText xml:space="preserve"> PAGEREF _Toc490230398 \h </w:instrText>
+          <w:instrText xml:space="preserve"> PAGEREF _Toc490234414 \h </w:instrText>
         </w:r>
         <w:r>
           <w:rPr>
@@ -1243,7 +1240,7 @@
             <w:noProof/>
             <w:webHidden/>
           </w:rPr>
-          <w:t>6</w:t>
+          <w:t>7</w:t>
         </w:r>
         <w:r>
           <w:rPr>
@@ -1265,7 +1262,7 @@
           <w:lang w:val="pt-BR" w:eastAsia="pt-BR"/>
         </w:rPr>
       </w:pPr>
-      <w:hyperlink w:anchor="_Toc490230399" w:history="1">
+      <w:hyperlink w:anchor="_Toc490234415" w:history="1">
         <w:r>
           <w:rPr>
             <w:rStyle w:val="Hyperlink"/>
@@ -1311,7 +1308,7 @@
             <w:noProof/>
             <w:webHidden/>
           </w:rPr>
-          <w:instrText xml:space="preserve"> PAGEREF _Toc490230399 \h </w:instrText>
+          <w:instrText xml:space="preserve"> PAGEREF _Toc490234415 \h </w:instrText>
         </w:r>
         <w:r>
           <w:rPr>
@@ -1353,7 +1350,7 @@
           <w:lang w:val="pt-BR" w:eastAsia="pt-BR"/>
         </w:rPr>
       </w:pPr>
-      <w:hyperlink w:anchor="_Toc490230400" w:history="1">
+      <w:hyperlink w:anchor="_Toc490234416" w:history="1">
         <w:r>
           <w:rPr>
             <w:rStyle w:val="Hyperlink"/>
@@ -1399,7 +1396,7 @@
             <w:noProof/>
             <w:webHidden/>
           </w:rPr>
-          <w:instrText xml:space="preserve"> PAGEREF _Toc490230400 \h </w:instrText>
+          <w:instrText xml:space="preserve"> PAGEREF _Toc490234416 \h </w:instrText>
         </w:r>
         <w:r>
           <w:rPr>
@@ -1441,7 +1438,7 @@
           <w:lang w:val="pt-BR" w:eastAsia="pt-BR"/>
         </w:rPr>
       </w:pPr>
-      <w:hyperlink w:anchor="_Toc490230401" w:history="1">
+      <w:hyperlink w:anchor="_Toc490234417" w:history="1">
         <w:r>
           <w:rPr>
             <w:rStyle w:val="Hyperlink"/>
@@ -1487,7 +1484,7 @@
             <w:noProof/>
             <w:webHidden/>
           </w:rPr>
-          <w:instrText xml:space="preserve"> PAGEREF _Toc490230401 \h </w:instrText>
+          <w:instrText xml:space="preserve"> PAGEREF _Toc490234417 \h </w:instrText>
         </w:r>
         <w:r>
           <w:rPr>
@@ -1529,7 +1526,7 @@
           <w:lang w:val="pt-BR" w:eastAsia="pt-BR"/>
         </w:rPr>
       </w:pPr>
-      <w:hyperlink w:anchor="_Toc490230402" w:history="1">
+      <w:hyperlink w:anchor="_Toc490234418" w:history="1">
         <w:r>
           <w:rPr>
             <w:rStyle w:val="Hyperlink"/>
@@ -1575,7 +1572,7 @@
             <w:noProof/>
             <w:webHidden/>
           </w:rPr>
-          <w:instrText xml:space="preserve"> PAGEREF _Toc490230402 \h </w:instrText>
+          <w:instrText xml:space="preserve"> PAGEREF _Toc490234418 \h </w:instrText>
         </w:r>
         <w:r>
           <w:rPr>
@@ -1617,7 +1614,7 @@
           <w:lang w:val="pt-BR" w:eastAsia="pt-BR"/>
         </w:rPr>
       </w:pPr>
-      <w:hyperlink w:anchor="_Toc490230403" w:history="1">
+      <w:hyperlink w:anchor="_Toc490234419" w:history="1">
         <w:r>
           <w:rPr>
             <w:rStyle w:val="Hyperlink"/>
@@ -1663,7 +1660,7 @@
             <w:noProof/>
             <w:webHidden/>
           </w:rPr>
-          <w:instrText xml:space="preserve"> PAGEREF _Toc490230403 \h </w:instrText>
+          <w:instrText xml:space="preserve"> PAGEREF _Toc490234419 \h </w:instrText>
         </w:r>
         <w:r>
           <w:rPr>
@@ -1683,7 +1680,7 @@
             <w:noProof/>
             <w:webHidden/>
           </w:rPr>
-          <w:t>9</w:t>
+          <w:t>10</w:t>
         </w:r>
         <w:r>
           <w:rPr>
@@ -1705,7 +1702,7 @@
           <w:lang w:val="pt-BR" w:eastAsia="pt-BR"/>
         </w:rPr>
       </w:pPr>
-      <w:hyperlink w:anchor="_Toc490230404" w:history="1">
+      <w:hyperlink w:anchor="_Toc490234420" w:history="1">
         <w:r>
           <w:rPr>
             <w:rStyle w:val="Hyperlink"/>
@@ -1750,7 +1747,7 @@
             <w:noProof/>
             <w:webHidden/>
           </w:rPr>
-          <w:instrText xml:space="preserve"> PAGEREF _Toc490230404 \h </w:instrText>
+          <w:instrText xml:space="preserve"> PAGEREF _Toc490234420 \h </w:instrText>
         </w:r>
         <w:r>
           <w:rPr>
@@ -1792,7 +1789,7 @@
           <w:lang w:val="pt-BR" w:eastAsia="pt-BR"/>
         </w:rPr>
       </w:pPr>
-      <w:hyperlink w:anchor="_Toc490230405" w:history="1">
+      <w:hyperlink w:anchor="_Toc490234421" w:history="1">
         <w:r>
           <w:rPr>
             <w:rStyle w:val="Hyperlink"/>
@@ -1838,7 +1835,7 @@
             <w:noProof/>
             <w:webHidden/>
           </w:rPr>
-          <w:instrText xml:space="preserve"> PAGEREF _Toc490230405 \h </w:instrText>
+          <w:instrText xml:space="preserve"> PAGEREF _Toc490234421 \h </w:instrText>
         </w:r>
         <w:r>
           <w:rPr>
@@ -1858,7 +1855,7 @@
             <w:noProof/>
             <w:webHidden/>
           </w:rPr>
-          <w:t>10</w:t>
+          <w:t>11</w:t>
         </w:r>
         <w:r>
           <w:rPr>
@@ -1914,8 +1911,6 @@
         </w:rPr>
         <w:br w:type="page"/>
       </w:r>
-      <w:bookmarkStart w:id="1" w:name="_GoBack"/>
-      <w:bookmarkEnd w:id="1"/>
     </w:p>
     <w:p>
       <w:pPr>
@@ -1925,13 +1920,11 @@
         <w:rPr>
           <w:lang w:val="pt-BR"/>
         </w:rPr>
+        <w:lastRenderedPageBreak/>
         <w:fldChar w:fldCharType="begin"/>
       </w:r>
       <w:r>
-        <w:instrText>TIT</w:instrText>
-      </w:r>
-      <w:r>
-        <w:instrText>LE</w:instrText>
+        <w:instrText>TITLE</w:instrText>
       </w:r>
       <w:r>
         <w:fldChar w:fldCharType="separate"/>
@@ -1955,18 +1948,18 @@
           <w:lang w:val="pt-BR"/>
         </w:rPr>
       </w:pPr>
-      <w:bookmarkStart w:id="2" w:name="_Toc18206175"/>
-      <w:bookmarkStart w:id="3" w:name="_Toc456598586"/>
-      <w:bookmarkStart w:id="4" w:name="_Toc490230387"/>
+      <w:bookmarkStart w:id="1" w:name="_Toc18206175"/>
+      <w:bookmarkStart w:id="2" w:name="_Toc456598586"/>
+      <w:bookmarkStart w:id="3" w:name="_Toc490234403"/>
+      <w:bookmarkEnd w:id="1"/>
       <w:bookmarkEnd w:id="2"/>
+      <w:r>
+        <w:rPr>
+          <w:lang w:val="pt-BR"/>
+        </w:rPr>
+        <w:t>Introdução</w:t>
+      </w:r>
       <w:bookmarkEnd w:id="3"/>
-      <w:r>
-        <w:rPr>
-          <w:lang w:val="pt-BR"/>
-        </w:rPr>
-        <w:t>Introdução</w:t>
-      </w:r>
-      <w:bookmarkEnd w:id="4"/>
     </w:p>
     <w:p>
       <w:pPr>
@@ -1981,15 +1974,7 @@
           <w:sz w:val="20"/>
           <w:szCs w:val="20"/>
         </w:rPr>
-        <w:t>Esse documento provê uma visão de alto nível dos objetivos da arquitetura, dos estilos arquiteturais e componentes que foram selecionados para poder estruturar as funcionalidades propostas pelos casos de</w:t>
-      </w:r>
-      <w:r>
-        <w:rPr>
-          <w:color w:val="000000"/>
-          <w:sz w:val="20"/>
-          <w:szCs w:val="20"/>
-        </w:rPr>
-        <w:t xml:space="preserve"> usos levantados do Pedidos Já.</w:t>
+        <w:t>Esse documento provê uma visão de alto nível dos objetivos da arquitetura, dos estilos arquiteturais e componentes que foram selecionados para poder estruturar as funcionalidades propostas pelos casos de usos levantados do Pedidos Já.</w:t>
       </w:r>
     </w:p>
     <w:p>
@@ -2004,18 +1989,18 @@
           <w:lang w:val="pt-BR"/>
         </w:rPr>
       </w:pPr>
-      <w:bookmarkStart w:id="5" w:name="_Toc18206176"/>
-      <w:bookmarkStart w:id="6" w:name="_Toc456598587"/>
-      <w:bookmarkStart w:id="7" w:name="_Toc490230388"/>
+      <w:bookmarkStart w:id="4" w:name="_Toc18206176"/>
+      <w:bookmarkStart w:id="5" w:name="_Toc456598587"/>
+      <w:bookmarkStart w:id="6" w:name="_Toc490234404"/>
+      <w:bookmarkEnd w:id="4"/>
       <w:bookmarkEnd w:id="5"/>
+      <w:r>
+        <w:rPr>
+          <w:lang w:val="pt-BR"/>
+        </w:rPr>
+        <w:t>Finalidade</w:t>
+      </w:r>
       <w:bookmarkEnd w:id="6"/>
-      <w:r>
-        <w:rPr>
-          <w:lang w:val="pt-BR"/>
-        </w:rPr>
-        <w:t>Finalidade</w:t>
-      </w:r>
-      <w:bookmarkEnd w:id="7"/>
     </w:p>
     <w:p>
       <w:pPr>
@@ -2028,19 +2013,7 @@
         <w:rPr>
           <w:color w:val="000000"/>
         </w:rPr>
-        <w:t>Este documento oferece uma visão geral arquitetural abrangente do Sistema Pedidos Já</w:t>
-      </w:r>
-      <w:r>
-        <w:rPr>
-          <w:color w:val="000000"/>
-        </w:rPr>
-        <w:t>, usando diversas visões arquiteturais para representar diferentes aspectos do sistema. O objetivo deste documento é capturar e comunicar as decisões arquiteturais significativas que foram tomadas em relação ao utilizando a linguagem de modelagem unificada</w:t>
-      </w:r>
-      <w:r>
-        <w:rPr>
-          <w:color w:val="000000"/>
-        </w:rPr>
-        <w:t xml:space="preserve"> (UML – </w:t>
+        <w:t xml:space="preserve">Este documento oferece uma visão geral arquitetural abrangente do Sistema Pedidos Já, usando diversas visões arquiteturais para representar diferentes aspectos do sistema. O objetivo deste documento é capturar e comunicar as decisões arquiteturais significativas que foram tomadas em relação ao utilizando a linguagem de modelagem unificada (UML – </w:t>
       </w:r>
       <w:r>
         <w:rPr>
@@ -2068,18 +2041,18 @@
           <w:lang w:val="pt-BR"/>
         </w:rPr>
       </w:pPr>
-      <w:bookmarkStart w:id="8" w:name="_Toc456598588"/>
-      <w:bookmarkStart w:id="9" w:name="_Toc18206177"/>
-      <w:bookmarkStart w:id="10" w:name="_Toc490230389"/>
+      <w:bookmarkStart w:id="7" w:name="_Toc456598588"/>
+      <w:bookmarkStart w:id="8" w:name="_Toc18206177"/>
+      <w:bookmarkStart w:id="9" w:name="_Toc490234405"/>
+      <w:bookmarkEnd w:id="7"/>
       <w:bookmarkEnd w:id="8"/>
+      <w:r>
+        <w:rPr>
+          <w:lang w:val="pt-BR"/>
+        </w:rPr>
+        <w:t>Escopo</w:t>
+      </w:r>
       <w:bookmarkEnd w:id="9"/>
-      <w:r>
-        <w:rPr>
-          <w:lang w:val="pt-BR"/>
-        </w:rPr>
-        <w:t>Escopo</w:t>
-      </w:r>
-      <w:bookmarkEnd w:id="10"/>
     </w:p>
     <w:p>
       <w:pPr>
@@ -2092,20 +2065,7 @@
         <w:rPr>
           <w:color w:val="000000"/>
         </w:rPr>
-        <w:t>Este Documento de Arquitetura de Software é aplicado ao Sistema Pedidos Já, que será desenvolvido pelos alunos Daniel Lima Oliveira e Everton Mendonça Lima do curso de Sistemas de Informação da Universidade Federa</w:t>
-      </w:r>
-      <w:r>
-        <w:rPr>
-          <w:color w:val="000000"/>
-        </w:rPr>
-        <w:t xml:space="preserve">l de Sergipe – Campus Itabaiana, como projeto da disciplina Engenharia de Software </w:t>
-      </w:r>
-      <w:r>
-        <w:rPr>
-          <w:color w:val="000000"/>
-        </w:rPr>
-        <w:lastRenderedPageBreak/>
-        <w:t>II.</w:t>
+        <w:t>Este Documento de Arquitetura de Software é aplicado ao Sistema Pedidos Já, que será desenvolvido pelos alunos Daniel Lima Oliveira e Everton Mendonça Lima do curso de Sistemas de Informação da Universidade Federal de Sergipe – Campus Itabaiana, como projeto da disciplina Engenharia de Software II.</w:t>
       </w:r>
     </w:p>
     <w:p>
@@ -2116,18 +2076,18 @@
           <w:numId w:val="2"/>
         </w:numPr>
       </w:pPr>
-      <w:bookmarkStart w:id="11" w:name="_Toc456598589"/>
-      <w:bookmarkStart w:id="12" w:name="_Toc18206178"/>
-      <w:bookmarkStart w:id="13" w:name="_Toc490230390"/>
+      <w:bookmarkStart w:id="10" w:name="_Toc456598589"/>
+      <w:bookmarkStart w:id="11" w:name="_Toc18206178"/>
+      <w:bookmarkStart w:id="12" w:name="_Toc490234406"/>
+      <w:bookmarkEnd w:id="10"/>
       <w:bookmarkEnd w:id="11"/>
+      <w:r>
+        <w:rPr>
+          <w:lang w:val="pt-BR"/>
+        </w:rPr>
+        <w:t>Definições, Acrônimos e Abreviações</w:t>
+      </w:r>
       <w:bookmarkEnd w:id="12"/>
-      <w:r>
-        <w:rPr>
-          <w:lang w:val="pt-BR"/>
-        </w:rPr>
-        <w:t>Definições, Acrônimos e Abreviações</w:t>
-      </w:r>
-      <w:bookmarkEnd w:id="13"/>
     </w:p>
     <w:p>
       <w:pPr>
@@ -2158,18 +2118,18 @@
           <w:lang w:val="pt-BR"/>
         </w:rPr>
       </w:pPr>
-      <w:bookmarkStart w:id="14" w:name="_Toc18206179"/>
-      <w:bookmarkStart w:id="15" w:name="_Toc456598590"/>
-      <w:bookmarkStart w:id="16" w:name="_Toc490230391"/>
+      <w:bookmarkStart w:id="13" w:name="_Toc18206179"/>
+      <w:bookmarkStart w:id="14" w:name="_Toc456598590"/>
+      <w:bookmarkStart w:id="15" w:name="_Toc490234407"/>
+      <w:bookmarkEnd w:id="13"/>
       <w:bookmarkEnd w:id="14"/>
+      <w:r>
+        <w:rPr>
+          <w:lang w:val="pt-BR"/>
+        </w:rPr>
+        <w:t>Referências</w:t>
+      </w:r>
       <w:bookmarkEnd w:id="15"/>
-      <w:r>
-        <w:rPr>
-          <w:lang w:val="pt-BR"/>
-        </w:rPr>
-        <w:t>Referências</w:t>
-      </w:r>
-      <w:bookmarkEnd w:id="16"/>
     </w:p>
     <w:p>
       <w:pPr>
@@ -2200,13 +2160,7 @@
         <w:rPr>
           <w:color w:val="000000"/>
         </w:rPr>
-        <w:t>Mod</w:t>
-      </w:r>
-      <w:r>
-        <w:rPr>
-          <w:color w:val="000000"/>
-        </w:rPr>
-        <w:t>elo de Casos de Uso</w:t>
+        <w:t>Modelo de Casos de Uso</w:t>
       </w:r>
     </w:p>
     <w:p>
@@ -2254,14 +2208,12 @@
         </w:numPr>
         <w:rPr>
           <w:i/>
-          <w:color w:val="FF0000"/>
           <w:lang w:val="pt-BR"/>
         </w:rPr>
       </w:pPr>
       <w:r>
         <w:rPr>
           <w:i/>
-          <w:color w:val="000000"/>
           <w:lang w:val="pt-BR"/>
         </w:rPr>
         <w:t>Rational Unified Process</w:t>
@@ -2278,18 +2230,18 @@
           <w:lang w:val="pt-BR"/>
         </w:rPr>
       </w:pPr>
-      <w:bookmarkStart w:id="17" w:name="_Toc18206180"/>
-      <w:bookmarkStart w:id="18" w:name="_Toc456598591"/>
-      <w:bookmarkStart w:id="19" w:name="_Toc490230392"/>
+      <w:bookmarkStart w:id="16" w:name="_Toc18206180"/>
+      <w:bookmarkStart w:id="17" w:name="_Toc456598591"/>
+      <w:bookmarkStart w:id="18" w:name="_Toc490234408"/>
+      <w:bookmarkEnd w:id="16"/>
       <w:bookmarkEnd w:id="17"/>
+      <w:r>
+        <w:rPr>
+          <w:lang w:val="pt-BR"/>
+        </w:rPr>
+        <w:t>Visão Geral</w:t>
+      </w:r>
       <w:bookmarkEnd w:id="18"/>
-      <w:r>
-        <w:rPr>
-          <w:lang w:val="pt-BR"/>
-        </w:rPr>
-        <w:t>Visão Geral</w:t>
-      </w:r>
-      <w:bookmarkEnd w:id="19"/>
     </w:p>
     <w:p>
       <w:pPr>
@@ -2320,13 +2272,37 @@
         <w:rPr>
           <w:color w:val="000000"/>
         </w:rPr>
-        <w:t>Subseç</w:t>
-      </w:r>
-      <w:r>
-        <w:rPr>
-          <w:color w:val="000000"/>
-        </w:rPr>
-        <w:t>ão 2: Descreve o uso de cada visão;</w:t>
+        <w:t xml:space="preserve">Subseção </w:t>
+      </w:r>
+      <w:r>
+        <w:rPr>
+          <w:color w:val="000000"/>
+        </w:rPr>
+        <w:t>0</w:t>
+      </w:r>
+      <w:r>
+        <w:rPr>
+          <w:color w:val="000000"/>
+        </w:rPr>
+        <w:t xml:space="preserve">2: Descreve </w:t>
+      </w:r>
+      <w:r>
+        <w:rPr>
+          <w:color w:val="000000"/>
+        </w:rPr>
+        <w:t xml:space="preserve">a representação da </w:t>
+      </w:r>
+      <w:r>
+        <w:rPr>
+          <w:color w:val="000000"/>
+        </w:rPr>
+        <w:t>arquitetura do software</w:t>
+      </w:r>
+      <w:r>
+        <w:rPr>
+          <w:color w:val="000000"/>
+        </w:rPr>
+        <w:t>;</w:t>
       </w:r>
     </w:p>
     <w:p>
@@ -2344,7 +2320,19 @@
         <w:rPr>
           <w:color w:val="000000"/>
         </w:rPr>
-        <w:t>Subseção 3: Descreve as restrições arquiteturais do sistema;</w:t>
+        <w:t xml:space="preserve">Subseção </w:t>
+      </w:r>
+      <w:r>
+        <w:rPr>
+          <w:color w:val="000000"/>
+        </w:rPr>
+        <w:t>0</w:t>
+      </w:r>
+      <w:r>
+        <w:rPr>
+          <w:color w:val="000000"/>
+        </w:rPr>
+        <w:t>3: Descreve as restrições arquiteturais do sistema;</w:t>
       </w:r>
     </w:p>
     <w:p>
@@ -2362,7 +2350,19 @@
         <w:rPr>
           <w:color w:val="000000"/>
         </w:rPr>
-        <w:t>Subseção 4: Descreve os requisitos funcionais que causam significante impacto na arquitetura;</w:t>
+        <w:t xml:space="preserve">Subseção </w:t>
+      </w:r>
+      <w:r>
+        <w:rPr>
+          <w:color w:val="000000"/>
+        </w:rPr>
+        <w:t>0</w:t>
+      </w:r>
+      <w:r>
+        <w:rPr>
+          <w:color w:val="000000"/>
+        </w:rPr>
+        <w:t>4: Descreve os requisitos funcionais que causam significante impacto na arquitetura;</w:t>
       </w:r>
     </w:p>
     <w:p>
@@ -2380,7 +2380,19 @@
         <w:rPr>
           <w:color w:val="000000"/>
         </w:rPr>
-        <w:t>Subseção 5: Descreve a visão lógica da arquitetura;</w:t>
+        <w:t xml:space="preserve">Subseção </w:t>
+      </w:r>
+      <w:r>
+        <w:rPr>
+          <w:color w:val="000000"/>
+        </w:rPr>
+        <w:t>0</w:t>
+      </w:r>
+      <w:r>
+        <w:rPr>
+          <w:color w:val="000000"/>
+        </w:rPr>
+        <w:t>5: Descreve a visão lógica da arquitetura;</w:t>
       </w:r>
     </w:p>
     <w:p>
@@ -2398,13 +2410,19 @@
         <w:rPr>
           <w:color w:val="000000"/>
         </w:rPr>
-        <w:t>Subseção 6: D</w:t>
-      </w:r>
-      <w:r>
-        <w:rPr>
-          <w:color w:val="000000"/>
-        </w:rPr>
-        <w:t>escreve a visão de processos;</w:t>
+        <w:t xml:space="preserve">Subseção </w:t>
+      </w:r>
+      <w:r>
+        <w:rPr>
+          <w:color w:val="000000"/>
+        </w:rPr>
+        <w:t>0</w:t>
+      </w:r>
+      <w:r>
+        <w:rPr>
+          <w:color w:val="000000"/>
+        </w:rPr>
+        <w:t>6: Descreve a visão de processos;</w:t>
       </w:r>
     </w:p>
     <w:p>
@@ -2422,7 +2440,19 @@
         <w:rPr>
           <w:color w:val="000000"/>
         </w:rPr>
-        <w:t>Subseção 7: Descreve a visão de implantação;</w:t>
+        <w:t xml:space="preserve">Subseção </w:t>
+      </w:r>
+      <w:r>
+        <w:rPr>
+          <w:color w:val="000000"/>
+        </w:rPr>
+        <w:t>0</w:t>
+      </w:r>
+      <w:r>
+        <w:rPr>
+          <w:color w:val="000000"/>
+        </w:rPr>
+        <w:t>7: Descreve a visão de implantação;</w:t>
       </w:r>
     </w:p>
     <w:p>
@@ -2440,7 +2470,19 @@
         <w:rPr>
           <w:color w:val="000000"/>
         </w:rPr>
-        <w:t>Subseção 8: Descreve a visão de implementação;</w:t>
+        <w:t xml:space="preserve">Subseção </w:t>
+      </w:r>
+      <w:r>
+        <w:rPr>
+          <w:color w:val="000000"/>
+        </w:rPr>
+        <w:t>0</w:t>
+      </w:r>
+      <w:r>
+        <w:rPr>
+          <w:color w:val="000000"/>
+        </w:rPr>
+        <w:t>8: Descreve a visão de implementação;</w:t>
       </w:r>
     </w:p>
     <w:p>
@@ -2458,7 +2500,13 @@
         <w:rPr>
           <w:color w:val="000000"/>
         </w:rPr>
-        <w:t>Subseção 9: Descreve a visão de dados;</w:t>
+        <w:t>Subseção 09</w:t>
+      </w:r>
+      <w:r>
+        <w:rPr>
+          <w:color w:val="000000"/>
+        </w:rPr>
+        <w:t>: Descreve as principais características de dimensionamento do software que têm um impacto na arquitetura;</w:t>
       </w:r>
     </w:p>
     <w:p>
@@ -2476,49 +2524,13 @@
         <w:rPr>
           <w:color w:val="000000"/>
         </w:rPr>
-        <w:t>Subseção 10: Descreve as principais características de dimensionamento do software que têm um i</w:t>
-      </w:r>
-      <w:r>
-        <w:rPr>
-          <w:color w:val="000000"/>
-        </w:rPr>
-        <w:t>mpacto na arquitetura;</w:t>
-      </w:r>
-    </w:p>
-    <w:p>
-      <w:pPr>
-        <w:pStyle w:val="InfoBlue"/>
-        <w:numPr>
-          <w:ilvl w:val="0"/>
-          <w:numId w:val="4"/>
-        </w:numPr>
-        <w:rPr>
-          <w:color w:val="000000"/>
-        </w:rPr>
-      </w:pPr>
-      <w:r>
-        <w:rPr>
-          <w:color w:val="000000"/>
-        </w:rPr>
-        <w:t>Subseção 11: Descreve como a arquitetura do software contribui para todos os recursos.</w:t>
-      </w:r>
-    </w:p>
-    <w:p>
-      <w:pPr>
-        <w:pStyle w:val="InfoBlue"/>
-        <w:numPr>
-          <w:ilvl w:val="0"/>
-          <w:numId w:val="4"/>
-        </w:numPr>
-        <w:rPr>
-          <w:color w:val="000000"/>
-        </w:rPr>
-      </w:pPr>
-      <w:r>
-        <w:rPr>
-          <w:color w:val="000000"/>
-        </w:rPr>
-        <w:t>Subseção 12: Mostra a hierarquia de exceções.</w:t>
+        <w:t>Subseção 10</w:t>
+      </w:r>
+      <w:r>
+        <w:rPr>
+          <w:color w:val="000000"/>
+        </w:rPr>
+        <w:t>: Mostra a hierarquia de exceções.</w:t>
       </w:r>
     </w:p>
     <w:p>
@@ -2530,23 +2542,21 @@
         </w:numPr>
         <w:ind w:left="360"/>
         <w:rPr>
-          <w:sz w:val="20"/>
           <w:szCs w:val="20"/>
           <w:lang w:val="pt-BR"/>
         </w:rPr>
       </w:pPr>
-      <w:bookmarkStart w:id="20" w:name="_Toc18206181"/>
-      <w:bookmarkStart w:id="21" w:name="_Toc490230393"/>
+      <w:bookmarkStart w:id="19" w:name="_Toc18206181"/>
+      <w:bookmarkStart w:id="20" w:name="_Toc490234409"/>
+      <w:bookmarkEnd w:id="19"/>
+      <w:r>
+        <w:rPr>
+          <w:szCs w:val="20"/>
+          <w:lang w:val="pt-BR"/>
+        </w:rPr>
+        <w:t>Representação Arquitetural</w:t>
+      </w:r>
       <w:bookmarkEnd w:id="20"/>
-      <w:r>
-        <w:rPr>
-          <w:sz w:val="20"/>
-          <w:szCs w:val="20"/>
-          <w:lang w:val="pt-BR"/>
-        </w:rPr>
-        <w:t>Representação Arquitetural</w:t>
-      </w:r>
-      <w:bookmarkEnd w:id="21"/>
     </w:p>
     <w:p>
       <w:pPr>
@@ -2580,13 +2590,8 @@
         <w:rPr>
           <w:color w:val="000000"/>
         </w:rPr>
-        <w:t>Para representar a arquitetur</w:t>
-      </w:r>
-      <w:r>
-        <w:rPr>
-          <w:color w:val="000000"/>
-        </w:rPr>
-        <w:t>a do software, foram utilizados como base os seguintes estilos arquiteturais:</w:t>
+        <w:lastRenderedPageBreak/>
+        <w:t>Para representar a arquitetura do software, foram utilizados como base os seguintes estilos arquiteturais:</w:t>
       </w:r>
     </w:p>
     <w:p>
@@ -2655,16 +2660,16 @@
           <w:lang w:val="pt-BR"/>
         </w:rPr>
       </w:pPr>
-      <w:bookmarkStart w:id="22" w:name="_Toc18206182"/>
-      <w:bookmarkStart w:id="23" w:name="_Toc490230394"/>
+      <w:bookmarkStart w:id="21" w:name="_Toc18206182"/>
+      <w:bookmarkStart w:id="22" w:name="_Toc490234410"/>
+      <w:bookmarkEnd w:id="21"/>
+      <w:r>
+        <w:rPr>
+          <w:lang w:val="pt-BR"/>
+        </w:rPr>
+        <w:t>Metas e Restrições da Arquitetura</w:t>
+      </w:r>
       <w:bookmarkEnd w:id="22"/>
-      <w:r>
-        <w:rPr>
-          <w:lang w:val="pt-BR"/>
-        </w:rPr>
-        <w:t>Metas e Restrições da Arquitetura</w:t>
-      </w:r>
-      <w:bookmarkEnd w:id="23"/>
     </w:p>
     <w:p>
       <w:pPr>
@@ -2690,13 +2695,7 @@
         <w:rPr>
           <w:color w:val="000000"/>
         </w:rPr>
-        <w:t>, definimos</w:t>
-      </w:r>
-      <w:r>
-        <w:rPr>
-          <w:color w:val="000000"/>
-        </w:rPr>
-        <w:t xml:space="preserve"> as seguintes restrições:</w:t>
+        <w:t>, definimos as seguintes restrições:</w:t>
       </w:r>
     </w:p>
     <w:p>
@@ -2747,14 +2746,7 @@
           <w:i/>
           <w:color w:val="000000"/>
         </w:rPr>
-        <w:t>Google Chrome, Opera, Safari, Netsca</w:t>
-      </w:r>
-      <w:r>
-        <w:rPr>
-          <w:i/>
-          <w:color w:val="000000"/>
-        </w:rPr>
-        <w:t xml:space="preserve">pe </w:t>
+        <w:t xml:space="preserve">Google Chrome, Opera, Safari, Netscape </w:t>
       </w:r>
       <w:r>
         <w:rPr>
@@ -2791,7 +2783,6 @@
         <w:rPr>
           <w:color w:val="000000"/>
         </w:rPr>
-        <w:lastRenderedPageBreak/>
         <w:t xml:space="preserve">O sistema será implementado utilizando os recursos inicialmente disponibilizados pelo </w:t>
       </w:r>
       <w:r>
@@ -2823,13 +2814,7 @@
         <w:rPr>
           <w:color w:val="000000"/>
         </w:rPr>
-        <w:t>O sistema terá os seus dados pers</w:t>
-      </w:r>
-      <w:r>
-        <w:rPr>
-          <w:color w:val="000000"/>
-        </w:rPr>
-        <w:t>istidos no banco de dados PostgreSQL;</w:t>
+        <w:t>O sistema terá os seus dados persistidos no banco de dados PostgreSQL;</w:t>
       </w:r>
     </w:p>
     <w:p>
@@ -2866,13 +2851,7 @@
         <w:rPr>
           <w:lang w:val="pt-BR"/>
         </w:rPr>
-        <w:t>O Sistema será multiplataforma, funcionado principalmente nos sistemas operacionais das plataformas Windows, Linux e MAC OS, em suas versões mais recentes, prin</w:t>
-      </w:r>
-      <w:r>
-        <w:rPr>
-          <w:lang w:val="pt-BR"/>
-        </w:rPr>
-        <w:t>cipalmente;</w:t>
+        <w:t>O Sistema será multiplataforma, funcionado principalmente nos sistemas operacionais das plataformas Windows, Linux e MAC OS, em suas versões mais recentes, principalmente;</w:t>
       </w:r>
     </w:p>
     <w:p>
@@ -2930,16 +2909,16 @@
           <w:lang w:val="pt-BR"/>
         </w:rPr>
       </w:pPr>
-      <w:bookmarkStart w:id="24" w:name="_Toc18206183"/>
-      <w:bookmarkStart w:id="25" w:name="_Toc490230395"/>
+      <w:bookmarkStart w:id="23" w:name="_Toc18206183"/>
+      <w:bookmarkStart w:id="24" w:name="_Toc490234411"/>
+      <w:bookmarkEnd w:id="23"/>
+      <w:r>
+        <w:rPr>
+          <w:lang w:val="pt-BR"/>
+        </w:rPr>
+        <w:t>Visão de Casos de Uso</w:t>
+      </w:r>
       <w:bookmarkEnd w:id="24"/>
-      <w:r>
-        <w:rPr>
-          <w:lang w:val="pt-BR"/>
-        </w:rPr>
-        <w:t>Visão de Casos de Uso</w:t>
-      </w:r>
-      <w:bookmarkEnd w:id="25"/>
     </w:p>
     <w:p>
       <w:pPr>
@@ -2952,13 +2931,7 @@
         <w:rPr>
           <w:color w:val="000000"/>
         </w:rPr>
-        <w:t>Nessa seção serão listados os casos de uso responsáveis por nos fornecer num alto-nível de abstração as principais funcionalidades e comportamentos esperados do sistema. Es</w:t>
-      </w:r>
-      <w:r>
-        <w:rPr>
-          <w:color w:val="000000"/>
-        </w:rPr>
-        <w:t>ses casos de uso são:</w:t>
+        <w:t>Nessa seção serão listados os casos de uso responsáveis por nos fornecer num alto-nível de abstração as principais funcionalidades e comportamentos esperados do sistema. Esses casos de uso são:</w:t>
       </w:r>
     </w:p>
     <w:p>
@@ -3102,13 +3075,7 @@
         <w:rPr>
           <w:color w:val="000000"/>
         </w:rPr>
-        <w:t>UC 08 - L</w:t>
-      </w:r>
-      <w:r>
-        <w:rPr>
-          <w:color w:val="000000"/>
-        </w:rPr>
-        <w:t>istar Pedidos;</w:t>
+        <w:t>UC 08 - Listar Pedidos;</w:t>
       </w:r>
     </w:p>
     <w:p>
@@ -3248,7 +3215,7 @@
           <w:lang w:val="pt-BR" w:eastAsia="pt-BR"/>
         </w:rPr>
       </w:pPr>
-      <w:bookmarkStart w:id="26" w:name="_Toc18206184"/>
+      <w:bookmarkStart w:id="25" w:name="_Toc18206184"/>
     </w:p>
     <w:p>
       <w:pPr>
@@ -3266,6 +3233,7 @@
           <w:noProof/>
           <w:lang w:val="pt-BR" w:eastAsia="pt-BR"/>
         </w:rPr>
+        <w:lastRenderedPageBreak/>
         <w:drawing>
           <wp:inline distT="0" distB="0" distL="0" distR="0" wp14:anchorId="0E83A147" wp14:editId="47B59F6B">
             <wp:extent cx="5734050" cy="5448734"/>
@@ -3331,14 +3299,7 @@
           <w:b/>
           <w:lang w:val="pt-BR"/>
         </w:rPr>
-        <w:t xml:space="preserve">Figura 1 – </w:t>
-      </w:r>
-      <w:r>
-        <w:rPr>
-          <w:b/>
-          <w:lang w:val="pt-BR"/>
-        </w:rPr>
-        <w:t>Diagrama de Casos de Uso</w:t>
+        <w:t>Figura 1 – Diagrama de Casos de Uso</w:t>
       </w:r>
     </w:p>
     <w:p>
@@ -3361,15 +3322,15 @@
           <w:lang w:val="pt-BR"/>
         </w:rPr>
       </w:pPr>
-      <w:bookmarkStart w:id="27" w:name="_Toc490230396"/>
+      <w:bookmarkStart w:id="26" w:name="_Toc490234412"/>
+      <w:bookmarkEnd w:id="25"/>
+      <w:r>
+        <w:rPr>
+          <w:lang w:val="pt-BR"/>
+        </w:rPr>
+        <w:t>Realizações de Casos de Uso</w:t>
+      </w:r>
       <w:bookmarkEnd w:id="26"/>
-      <w:r>
-        <w:rPr>
-          <w:lang w:val="pt-BR"/>
-        </w:rPr>
-        <w:t>Realizações de Casos de Uso</w:t>
-      </w:r>
-      <w:bookmarkEnd w:id="27"/>
     </w:p>
     <w:p>
       <w:pPr>
@@ -3418,13 +3379,7 @@
         <w:rPr>
           <w:color w:val="000000"/>
         </w:rPr>
-        <w:t>UC 02 - Listar P</w:t>
-      </w:r>
-      <w:r>
-        <w:rPr>
-          <w:color w:val="000000"/>
-        </w:rPr>
-        <w:t>edidos Empresa (Empresa) – Empresa lista os pedidos feitos a ela;</w:t>
+        <w:t>UC 02 - Listar Pedidos Empresa (Empresa) – Empresa lista os pedidos feitos a ela;</w:t>
       </w:r>
     </w:p>
     <w:p>
@@ -3462,14 +3417,14 @@
         </w:rPr>
         <w:t xml:space="preserve">UC 04 - Manter Produtos (Empresa) – </w:t>
       </w:r>
-      <w:bookmarkStart w:id="28" w:name="__DdeLink__652_1638162121"/>
+      <w:bookmarkStart w:id="27" w:name="__DdeLink__652_1638162121"/>
       <w:r>
         <w:rPr>
           <w:color w:val="000000"/>
         </w:rPr>
         <w:t>Empresa cadastra, altera, consulta e remove produtos</w:t>
       </w:r>
-      <w:bookmarkEnd w:id="28"/>
+      <w:bookmarkEnd w:id="27"/>
       <w:r>
         <w:rPr>
           <w:color w:val="000000"/>
@@ -3492,13 +3447,7 @@
         <w:rPr>
           <w:color w:val="000000"/>
         </w:rPr>
-        <w:t>UC 05 - Manter Complementos (</w:t>
-      </w:r>
-      <w:r>
-        <w:rPr>
-          <w:color w:val="000000"/>
-        </w:rPr>
-        <w:t>Empresa) - Empresa cadastra, altera, consulta e remove complementos;</w:t>
+        <w:t>UC 05 - Manter Complementos (Empresa) - Empresa cadastra, altera, consulta e remove complementos;</w:t>
       </w:r>
     </w:p>
     <w:p>
@@ -3534,6 +3483,7 @@
         <w:rPr>
           <w:color w:val="000000"/>
         </w:rPr>
+        <w:lastRenderedPageBreak/>
         <w:t>UC 07 - Ver Pedido – Usuário ver resumo do pedido já feito;</w:t>
       </w:r>
     </w:p>
@@ -3570,13 +3520,7 @@
         <w:rPr>
           <w:color w:val="000000"/>
         </w:rPr>
-        <w:t>UC 11 - Inic</w:t>
-      </w:r>
-      <w:r>
-        <w:rPr>
-          <w:color w:val="000000"/>
-        </w:rPr>
-        <w:t>iar Pedido – Usuário inicia o pedido;</w:t>
+        <w:t>UC 11 - Iniciar Pedido – Usuário inicia o pedido;</w:t>
       </w:r>
     </w:p>
     <w:p>
@@ -3630,13 +3574,7 @@
         <w:rPr>
           <w:color w:val="000000"/>
         </w:rPr>
-        <w:t xml:space="preserve">UC 14 - Ver Resumo – Usuário ver o resumo do pedido antes de </w:t>
-      </w:r>
-      <w:r>
-        <w:rPr>
-          <w:color w:val="000000"/>
-        </w:rPr>
-        <w:t>confirmá-lo;</w:t>
+        <w:t>UC 14 - Ver Resumo – Usuário ver o resumo do pedido antes de confirmá-lo;</w:t>
       </w:r>
     </w:p>
     <w:p>
@@ -3683,6 +3621,21 @@
           <w:lang w:val="pt-BR"/>
         </w:rPr>
       </w:pPr>
+    </w:p>
+    <w:p>
+      <w:pPr>
+        <w:widowControl/>
+        <w:spacing w:line="240" w:lineRule="auto"/>
+        <w:rPr>
+          <w:lang w:val="pt-BR"/>
+        </w:rPr>
+      </w:pPr>
+      <w:r>
+        <w:rPr>
+          <w:lang w:val="pt-BR"/>
+        </w:rPr>
+        <w:br w:type="page"/>
+      </w:r>
     </w:p>
     <w:p>
       <w:pPr>
@@ -3696,16 +3649,17 @@
           <w:lang w:val="pt-BR"/>
         </w:rPr>
       </w:pPr>
-      <w:bookmarkStart w:id="29" w:name="_Toc18206185"/>
-      <w:bookmarkStart w:id="30" w:name="_Toc490230397"/>
+      <w:bookmarkStart w:id="28" w:name="_Toc18206185"/>
+      <w:bookmarkStart w:id="29" w:name="_Toc490234413"/>
+      <w:bookmarkEnd w:id="28"/>
+      <w:r>
+        <w:rPr>
+          <w:lang w:val="pt-BR"/>
+        </w:rPr>
+        <w:lastRenderedPageBreak/>
+        <w:t>Visão Lógica</w:t>
+      </w:r>
       <w:bookmarkEnd w:id="29"/>
-      <w:r>
-        <w:rPr>
-          <w:lang w:val="pt-BR"/>
-        </w:rPr>
-        <w:t>Visão Lógica</w:t>
-      </w:r>
-      <w:bookmarkEnd w:id="30"/>
     </w:p>
     <w:p>
       <w:pPr>
@@ -3718,16 +3672,16 @@
           <w:lang w:val="pt-BR"/>
         </w:rPr>
       </w:pPr>
-      <w:bookmarkStart w:id="31" w:name="_Toc18206186"/>
-      <w:bookmarkStart w:id="32" w:name="_Toc490230398"/>
+      <w:bookmarkStart w:id="30" w:name="_Toc18206186"/>
+      <w:bookmarkStart w:id="31" w:name="_Toc490234414"/>
+      <w:bookmarkEnd w:id="30"/>
+      <w:r>
+        <w:rPr>
+          <w:lang w:val="pt-BR"/>
+        </w:rPr>
+        <w:t>Visão Geral</w:t>
+      </w:r>
       <w:bookmarkEnd w:id="31"/>
-      <w:r>
-        <w:rPr>
-          <w:lang w:val="pt-BR"/>
-        </w:rPr>
-        <w:t>Visão Geral</w:t>
-      </w:r>
-      <w:bookmarkEnd w:id="32"/>
     </w:p>
     <w:p>
       <w:pPr>
@@ -3782,14 +3736,7 @@
           <w:iCs/>
           <w:lang w:val="pt-BR"/>
         </w:rPr>
-        <w:t>Views: Nesse pacote são armazenados os compo</w:t>
-      </w:r>
-      <w:r>
-        <w:rPr>
-          <w:iCs/>
-          <w:lang w:val="pt-BR"/>
-        </w:rPr>
-        <w:t>nentes responsáveis por prover a interface gráfica da aplicação;</w:t>
+        <w:t>Views: Nesse pacote são armazenados os componentes responsáveis por prover a interface gráfica da aplicação;</w:t>
       </w:r>
     </w:p>
     <w:p>
@@ -3824,21 +3771,6 @@
     </w:p>
     <w:p>
       <w:pPr>
-        <w:widowControl/>
-        <w:spacing w:line="240" w:lineRule="auto"/>
-        <w:rPr>
-          <w:lang w:val="pt-BR"/>
-        </w:rPr>
-      </w:pPr>
-      <w:r>
-        <w:rPr>
-          <w:lang w:val="pt-BR"/>
-        </w:rPr>
-        <w:br w:type="page"/>
-      </w:r>
-    </w:p>
-    <w:p>
-      <w:pPr>
         <w:pStyle w:val="Ttulo2"/>
         <w:numPr>
           <w:ilvl w:val="1"/>
@@ -3848,40 +3780,16 @@
           <w:lang w:val="pt-BR"/>
         </w:rPr>
       </w:pPr>
-      <w:bookmarkStart w:id="33" w:name="_Toc18206187"/>
-      <w:bookmarkStart w:id="34" w:name="_Toc490230399"/>
+      <w:bookmarkStart w:id="32" w:name="_Toc18206187"/>
+      <w:bookmarkStart w:id="33" w:name="_Toc490234415"/>
+      <w:bookmarkEnd w:id="32"/>
+      <w:r>
+        <w:rPr>
+          <w:lang w:val="pt-BR"/>
+        </w:rPr>
+        <w:t>Pacotes de Design Significativos do Ponto de Vista da Arquitetura</w:t>
+      </w:r>
       <w:bookmarkEnd w:id="33"/>
-      <w:r>
-        <w:rPr>
-          <w:lang w:val="pt-BR"/>
-        </w:rPr>
-        <w:t>Pacotes</w:t>
-      </w:r>
-      <w:r>
-        <w:rPr>
-          <w:lang w:val="pt-BR"/>
-        </w:rPr>
-        <w:t xml:space="preserve"> de Design Significativos do Ponto de Vista da Arquitetura</w:t>
-      </w:r>
-      <w:bookmarkEnd w:id="34"/>
-    </w:p>
-    <w:p>
-      <w:pPr>
-        <w:jc w:val="center"/>
-        <w:rPr>
-          <w:color w:val="FF3333"/>
-          <w:lang w:val="pt-BR"/>
-        </w:rPr>
-      </w:pPr>
-    </w:p>
-    <w:p>
-      <w:pPr>
-        <w:jc w:val="center"/>
-        <w:rPr>
-          <w:noProof/>
-          <w:lang w:val="pt-BR" w:eastAsia="pt-BR"/>
-        </w:rPr>
-      </w:pPr>
     </w:p>
     <w:p>
       <w:pPr>
@@ -3997,14 +3905,15 @@
           <w:lang w:val="pt-BR"/>
         </w:rPr>
       </w:pPr>
-      <w:bookmarkStart w:id="35" w:name="_Toc490230400"/>
-      <w:r>
-        <w:rPr>
-          <w:lang w:val="pt-BR"/>
-        </w:rPr>
+      <w:bookmarkStart w:id="34" w:name="_Toc490234416"/>
+      <w:r>
+        <w:rPr>
+          <w:lang w:val="pt-BR"/>
+        </w:rPr>
+        <w:lastRenderedPageBreak/>
         <w:t>Diagrama de componentes</w:t>
       </w:r>
-      <w:bookmarkEnd w:id="35"/>
+      <w:bookmarkEnd w:id="34"/>
     </w:p>
     <w:p>
       <w:pPr>
@@ -4105,35 +4014,21 @@
         </w:numPr>
         <w:ind w:left="360"/>
         <w:rPr>
-          <w:lang w:val="pt-BR"/>
-        </w:rPr>
-      </w:pPr>
-      <w:bookmarkStart w:id="36" w:name="_Toc18206188"/>
-      <w:bookmarkStart w:id="37" w:name="_Toc490230401"/>
+          <w:color w:val="FF0000"/>
+          <w:lang w:val="pt-BR"/>
+        </w:rPr>
+      </w:pPr>
+      <w:bookmarkStart w:id="35" w:name="_Toc18206188"/>
+      <w:bookmarkStart w:id="36" w:name="_Toc490234417"/>
+      <w:bookmarkEnd w:id="35"/>
+      <w:r>
+        <w:rPr>
+          <w:color w:val="FF0000"/>
+          <w:lang w:val="pt-BR"/>
+        </w:rPr>
+        <w:t>Visão de Processos</w:t>
+      </w:r>
       <w:bookmarkEnd w:id="36"/>
-      <w:r>
-        <w:rPr>
-          <w:lang w:val="pt-BR"/>
-        </w:rPr>
-        <w:t>Visão de Processos</w:t>
-      </w:r>
-      <w:bookmarkEnd w:id="37"/>
-    </w:p>
-    <w:p>
-      <w:pPr>
-        <w:pStyle w:val="Corpodetexto"/>
-        <w:rPr>
-          <w:lang w:val="pt-BR"/>
-        </w:rPr>
-      </w:pPr>
-    </w:p>
-    <w:p>
-      <w:pPr>
-        <w:pStyle w:val="Corpodetexto"/>
-        <w:rPr>
-          <w:lang w:val="pt-BR"/>
-        </w:rPr>
-      </w:pPr>
     </w:p>
     <w:p>
       <w:pPr>
@@ -4155,65 +4050,123 @@
           <w:lang w:val="pt-BR"/>
         </w:rPr>
       </w:pPr>
-      <w:bookmarkStart w:id="38" w:name="_Toc18206189"/>
-      <w:bookmarkStart w:id="39" w:name="_Toc490230402"/>
+      <w:bookmarkStart w:id="37" w:name="_Toc18206189"/>
+      <w:bookmarkStart w:id="38" w:name="_Toc490234418"/>
+      <w:bookmarkEnd w:id="37"/>
+      <w:r>
+        <w:rPr>
+          <w:lang w:val="pt-BR"/>
+        </w:rPr>
+        <w:t>Visão de Implantação</w:t>
+      </w:r>
       <w:bookmarkEnd w:id="38"/>
-      <w:r>
-        <w:rPr>
-          <w:lang w:val="pt-BR"/>
-        </w:rPr>
-        <w:t>Visão de Implantação</w:t>
-      </w:r>
-      <w:bookmarkEnd w:id="39"/>
     </w:p>
     <w:p>
       <w:pPr>
         <w:pStyle w:val="InfoBlue"/>
       </w:pPr>
+    </w:p>
+    <w:p>
+      <w:pPr>
+        <w:pStyle w:val="Corpodetexto"/>
+        <w:jc w:val="center"/>
+        <w:rPr>
+          <w:color w:val="FF3333"/>
+          <w:lang w:val="pt-BR"/>
+        </w:rPr>
+      </w:pPr>
+      <w:r>
+        <w:rPr>
+          <w:noProof/>
+          <w:color w:val="FF3333"/>
+          <w:lang w:val="pt-BR" w:eastAsia="pt-BR"/>
+        </w:rPr>
+        <w:drawing>
+          <wp:inline distT="0" distB="0" distL="0" distR="0" wp14:anchorId="68DC0815" wp14:editId="116F55DE">
+            <wp:extent cx="5343525" cy="4438650"/>
+            <wp:effectExtent l="0" t="0" r="0" b="0"/>
+            <wp:docPr id="6" name="Imagem 6"/>
+            <wp:cNvGraphicFramePr>
+              <a:graphicFrameLocks xmlns:a="http://schemas.openxmlformats.org/drawingml/2006/main" noChangeAspect="1"/>
+            </wp:cNvGraphicFramePr>
+            <a:graphic xmlns:a="http://schemas.openxmlformats.org/drawingml/2006/main">
+              <a:graphicData uri="http://schemas.openxmlformats.org/drawingml/2006/picture">
+                <pic:pic xmlns:pic="http://schemas.openxmlformats.org/drawingml/2006/picture">
+                  <pic:nvPicPr>
+                    <pic:cNvPr id="6" name="Diagrama_de_Implementação.png"/>
+                    <pic:cNvPicPr/>
+                  </pic:nvPicPr>
+                  <pic:blipFill>
+                    <a:blip r:embed="rId12">
+                      <a:extLst>
+                        <a:ext uri="{28A0092B-C50C-407E-A947-70E740481C1C}">
+                          <a14:useLocalDpi xmlns:a14="http://schemas.microsoft.com/office/drawing/2010/main" val="0"/>
+                        </a:ext>
+                      </a:extLst>
+                    </a:blip>
+                    <a:stretch>
+                      <a:fillRect/>
+                    </a:stretch>
+                  </pic:blipFill>
+                  <pic:spPr>
+                    <a:xfrm>
+                      <a:off x="0" y="0"/>
+                      <a:ext cx="5343525" cy="4438650"/>
+                    </a:xfrm>
+                    <a:prstGeom prst="rect">
+                      <a:avLst/>
+                    </a:prstGeom>
+                  </pic:spPr>
+                </pic:pic>
+              </a:graphicData>
+            </a:graphic>
+          </wp:inline>
+        </w:drawing>
+      </w:r>
+    </w:p>
+    <w:p>
+      <w:pPr>
+        <w:pStyle w:val="Corpodetexto"/>
+        <w:jc w:val="center"/>
+        <w:rPr>
+          <w:b/>
+          <w:lang w:val="pt-BR"/>
+        </w:rPr>
+      </w:pPr>
+      <w:r>
+        <w:rPr>
+          <w:b/>
+          <w:lang w:val="pt-BR"/>
+        </w:rPr>
+        <w:t>Figura 4 – Diagrama de Implantação</w:t>
+      </w:r>
     </w:p>
     <w:p>
       <w:pPr>
         <w:pStyle w:val="Corpodetexto"/>
         <w:ind w:left="0"/>
         <w:rPr>
-          <w:color w:val="FF3333"/>
-          <w:lang w:val="pt-BR"/>
-        </w:rPr>
-      </w:pPr>
-      <w:r>
-        <w:rPr>
-          <w:color w:val="FF3333"/>
-          <w:lang w:val="pt-BR"/>
-        </w:rPr>
-        <w:t>aaaaaaaaaaaaaaaaaaaaaaaa</w:t>
-      </w:r>
-    </w:p>
-    <w:p>
-      <w:pPr>
-        <w:pStyle w:val="Corpodetexto"/>
-        <w:jc w:val="center"/>
-        <w:rPr>
-          <w:b/>
-          <w:lang w:val="pt-BR"/>
-        </w:rPr>
-      </w:pPr>
-      <w:r>
-        <w:rPr>
-          <w:b/>
-          <w:lang w:val="pt-BR"/>
-        </w:rPr>
-        <w:t>Figura 4 – Diagrama de Implantação</w:t>
-      </w:r>
-    </w:p>
-    <w:p>
-      <w:pPr>
-        <w:pStyle w:val="Corpodetexto"/>
-        <w:ind w:left="0"/>
-        <w:rPr>
           <w:sz w:val="16"/>
           <w:lang w:val="pt-BR"/>
         </w:rPr>
       </w:pPr>
+    </w:p>
+    <w:p>
+      <w:pPr>
+        <w:widowControl/>
+        <w:spacing w:line="240" w:lineRule="auto"/>
+        <w:rPr>
+          <w:sz w:val="16"/>
+          <w:lang w:val="pt-BR"/>
+        </w:rPr>
+      </w:pPr>
+      <w:r>
+        <w:rPr>
+          <w:sz w:val="16"/>
+          <w:lang w:val="pt-BR"/>
+        </w:rPr>
+        <w:br w:type="page"/>
+      </w:r>
     </w:p>
     <w:p>
       <w:pPr>
@@ -4227,16 +4180,17 @@
           <w:lang w:val="pt-BR"/>
         </w:rPr>
       </w:pPr>
-      <w:bookmarkStart w:id="40" w:name="_Toc18206190"/>
-      <w:bookmarkStart w:id="41" w:name="_Toc490230403"/>
+      <w:bookmarkStart w:id="39" w:name="_Toc18206190"/>
+      <w:bookmarkStart w:id="40" w:name="_Toc490234419"/>
+      <w:bookmarkEnd w:id="39"/>
+      <w:r>
+        <w:rPr>
+          <w:lang w:val="pt-BR"/>
+        </w:rPr>
+        <w:lastRenderedPageBreak/>
+        <w:t>Visão da Implementação</w:t>
+      </w:r>
       <w:bookmarkEnd w:id="40"/>
-      <w:r>
-        <w:rPr>
-          <w:lang w:val="pt-BR"/>
-        </w:rPr>
-        <w:t>Visão da Implementação</w:t>
-      </w:r>
-      <w:bookmarkEnd w:id="41"/>
     </w:p>
     <w:p>
       <w:pPr>
@@ -4280,7 +4234,7 @@
                     <pic:cNvPicPr/>
                   </pic:nvPicPr>
                   <pic:blipFill rotWithShape="1">
-                    <a:blip r:embed="rId12">
+                    <a:blip r:embed="rId13">
                       <a:extLst>
                         <a:ext uri="{28A0092B-C50C-407E-A947-70E740481C1C}">
                           <a14:useLocalDpi xmlns:a14="http://schemas.microsoft.com/office/drawing/2010/main" val="0"/>
@@ -4350,49 +4304,97 @@
         </w:numPr>
         <w:ind w:left="360"/>
       </w:pPr>
-      <w:bookmarkStart w:id="42" w:name="_Toc361651333"/>
-      <w:bookmarkStart w:id="43" w:name="_Toc321036892"/>
-      <w:bookmarkStart w:id="44" w:name="_Toc18206194"/>
-      <w:bookmarkStart w:id="45" w:name="_Toc321036893"/>
-      <w:bookmarkStart w:id="46" w:name="_Toc18206195"/>
-      <w:bookmarkStart w:id="47" w:name="_Toc490230404"/>
+      <w:bookmarkStart w:id="41" w:name="_Toc361651333"/>
+      <w:bookmarkStart w:id="42" w:name="_Toc321036892"/>
+      <w:bookmarkStart w:id="43" w:name="_Toc18206194"/>
+      <w:bookmarkStart w:id="44" w:name="_Toc321036893"/>
+      <w:bookmarkStart w:id="45" w:name="_Toc18206195"/>
+      <w:bookmarkStart w:id="46" w:name="_Toc490234420"/>
+      <w:bookmarkEnd w:id="41"/>
       <w:bookmarkEnd w:id="42"/>
       <w:bookmarkEnd w:id="43"/>
       <w:bookmarkEnd w:id="44"/>
       <w:bookmarkEnd w:id="45"/>
+      <w:r>
+        <w:rPr>
+          <w:lang w:val="pt-BR"/>
+        </w:rPr>
+        <w:t>Qualidade</w:t>
+      </w:r>
       <w:bookmarkEnd w:id="46"/>
-      <w:r>
-        <w:rPr>
-          <w:lang w:val="pt-BR"/>
-        </w:rPr>
-        <w:t>Qualidade</w:t>
-      </w:r>
+    </w:p>
+    <w:p>
+      <w:pPr>
+        <w:pStyle w:val="Corpodetexto"/>
+        <w:jc w:val="both"/>
+      </w:pPr>
+      <w:r>
+        <w:rPr>
+          <w:lang w:val="pt-BR"/>
+        </w:rPr>
+        <w:t xml:space="preserve">O sistema </w:t>
+      </w:r>
+      <w:r>
+        <w:rPr>
+          <w:lang w:val="pt-BR"/>
+        </w:rPr>
+        <w:t>possibilitara ao usuário módulo de autenticação,</w:t>
+      </w:r>
+      <w:r>
+        <w:rPr>
+          <w:lang w:val="pt-BR"/>
+        </w:rPr>
+        <w:t xml:space="preserve"> design </w:t>
+      </w:r>
+      <w:r>
+        <w:rPr>
+          <w:lang w:val="pt-BR"/>
+        </w:rPr>
+        <w:t xml:space="preserve">minimalista, </w:t>
+      </w:r>
+      <w:r>
+        <w:rPr>
+          <w:lang w:val="pt-BR"/>
+        </w:rPr>
+        <w:t>responsivo</w:t>
+      </w:r>
+      <w:r>
+        <w:rPr>
+          <w:lang w:val="pt-BR"/>
+        </w:rPr>
+        <w:t xml:space="preserve"> e simplificado facilitando a usabilidade</w:t>
+      </w:r>
+      <w:bookmarkStart w:id="47" w:name="_GoBack"/>
       <w:bookmarkEnd w:id="47"/>
+      <w:r>
+        <w:rPr>
+          <w:lang w:val="pt-BR"/>
+        </w:rPr>
+        <w:t>.</w:t>
+      </w:r>
     </w:p>
     <w:p>
       <w:pPr>
         <w:pStyle w:val="Corpodetexto"/>
-      </w:pPr>
-      <w:r>
-        <w:rPr>
-          <w:lang w:val="pt-BR"/>
-        </w:rPr>
-        <w:t xml:space="preserve">O sistema terá um módulo de autenticação e um </w:t>
-      </w:r>
-      <w:r>
-        <w:rPr>
-          <w:lang w:val="pt-BR"/>
-        </w:rPr>
-        <w:t>design responsivo.</w:t>
-      </w:r>
-    </w:p>
-    <w:p>
-      <w:pPr>
-        <w:pStyle w:val="Corpodetexto"/>
-        <w:rPr>
-          <w:lang w:val="pt-BR"/>
-        </w:rPr>
-      </w:pPr>
+        <w:rPr>
+          <w:lang w:val="pt-BR"/>
+        </w:rPr>
+      </w:pPr>
+    </w:p>
+    <w:p>
+      <w:pPr>
+        <w:widowControl/>
+        <w:spacing w:line="240" w:lineRule="auto"/>
+        <w:rPr>
+          <w:lang w:val="pt-BR"/>
+        </w:rPr>
+      </w:pPr>
+      <w:r>
+        <w:rPr>
+          <w:lang w:val="pt-BR"/>
+        </w:rPr>
+        <w:br w:type="page"/>
+      </w:r>
     </w:p>
     <w:p>
       <w:pPr>
@@ -4406,11 +4408,12 @@
           <w:lang w:val="pt-BR"/>
         </w:rPr>
       </w:pPr>
-      <w:bookmarkStart w:id="48" w:name="_Toc490230405"/>
-      <w:r>
-        <w:rPr>
-          <w:lang w:val="pt-BR"/>
-        </w:rPr>
+      <w:bookmarkStart w:id="48" w:name="_Toc490234421"/>
+      <w:r>
+        <w:rPr>
+          <w:lang w:val="pt-BR"/>
+        </w:rPr>
+        <w:lastRenderedPageBreak/>
         <w:t>Exceções</w:t>
       </w:r>
       <w:bookmarkEnd w:id="48"/>
@@ -4447,14 +4450,7 @@
           <w:i/>
           <w:lang w:val="pt-BR"/>
         </w:rPr>
-        <w:t>System.Ex</w:t>
-      </w:r>
-      <w:r>
-        <w:rPr>
-          <w:i/>
-          <w:lang w:val="pt-BR"/>
-        </w:rPr>
-        <w:t>ception.</w:t>
+        <w:t>System.Exception.</w:t>
       </w:r>
     </w:p>
     <w:p>
@@ -4488,7 +4484,7 @@
                     <pic:cNvPicPr/>
                   </pic:nvPicPr>
                   <pic:blipFill>
-                    <a:blip r:embed="rId13">
+                    <a:blip r:embed="rId14">
                       <a:extLst>
                         <a:ext uri="{28A0092B-C50C-407E-A947-70E740481C1C}">
                           <a14:useLocalDpi xmlns:a14="http://schemas.microsoft.com/office/drawing/2010/main" val="0"/>
@@ -4548,8 +4544,8 @@
       </w:pPr>
     </w:p>
     <w:sectPr>
-      <w:headerReference w:type="default" r:id="rId14"/>
-      <w:footerReference w:type="default" r:id="rId15"/>
+      <w:headerReference w:type="default" r:id="rId15"/>
+      <w:footerReference w:type="default" r:id="rId16"/>
       <w:pgSz w:w="12240" w:h="15840"/>
       <w:pgMar w:top="1417" w:right="1440" w:bottom="1417" w:left="1440" w:header="720" w:footer="720" w:gutter="0"/>
       <w:cols w:space="720"/>
@@ -4676,7 +4672,7 @@
             <w:rPr>
               <w:noProof/>
             </w:rPr>
-            <w:t>10</w:t>
+            <w:t>11</w:t>
           </w:r>
           <w:r>
             <w:fldChar w:fldCharType="end"/>
@@ -4705,7 +4701,7 @@
             <w:rPr>
               <w:noProof/>
             </w:rPr>
-            <w:t>10</w:t>
+            <w:t>11</w:t>
           </w:r>
           <w:r>
             <w:fldChar w:fldCharType="end"/>
@@ -7789,7 +7785,7 @@
 </file>
 
 <file path=customXml/itemProps1.xml><?xml version="1.0" encoding="utf-8"?>
-<ds:datastoreItem xmlns:ds="http://schemas.openxmlformats.org/officeDocument/2006/customXml" ds:itemID="{CA997EE9-059C-4313-9BE8-DB0A08349A13}">
+<ds:datastoreItem xmlns:ds="http://schemas.openxmlformats.org/officeDocument/2006/customXml" ds:itemID="{6BE65A44-341E-4BBD-8543-CE16236772F0}">
   <ds:schemaRefs>
     <ds:schemaRef ds:uri="http://schemas.openxmlformats.org/officeDocument/2006/bibliography"/>
   </ds:schemaRefs>

</xml_diff>